<commit_message>
Update test fixtures for various change scenarios
</commit_message>
<xml_diff>
--- a/tests/fixtures/complex.docx
+++ b/tests/fixtures/complex.docx
@@ -16,7 +16,7 @@
       <w:r>
         <w:t xml:space="preserve">This paragraph contains </w:t>
       </w:r>
-      <w:ins w:id="0" w:author="Primary Author" w:date="2025-03-22T04:33:12.469Z">
+      <w:ins w:id="0" w:author="Primary Author" w:date="2025-03-22T04:45:52.272Z">
         <w:r>
           <w:r>
             <w:t xml:space="preserve">complex insertion</w:t>
@@ -26,7 +26,7 @@
       <w:r>
         <w:t xml:space="preserve"> and </w:t>
       </w:r>
-      <w:ins w:id="1" w:author="Primary Author" w:date="2025-03-22T04:33:12.469Z">
+      <w:ins w:id="1" w:author="Primary Author" w:date="2025-03-22T04:45:52.272Z">
         <w:r>
           <w:r>
             <w:t xml:space="preserve">another complex insertion</w:t>
@@ -41,7 +41,7 @@
       <w:r>
         <w:t xml:space="preserve">This paragraph contains </w:t>
       </w:r>
-      <w:del w:id="2" w:author="Primary Author" w:date="2025-03-22T04:33:12.469Z">
+      <w:del w:id="2" w:author="Primary Author" w:date="2025-03-22T04:45:52.272Z">
         <w:r>
           <w:r>
             <w:t xml:space="preserve">complex deletion</w:t>
@@ -51,7 +51,7 @@
       <w:r>
         <w:t xml:space="preserve"> and </w:t>
       </w:r>
-      <w:del w:id="3" w:author="Primary Author" w:date="2025-03-22T04:33:12.469Z">
+      <w:del w:id="3" w:author="Primary Author" w:date="2025-03-22T04:45:52.272Z">
         <w:r>
           <w:r>
             <w:t xml:space="preserve">another complex deletion</w:t>
@@ -66,7 +66,7 @@
       <w:r>
         <w:t xml:space="preserve">This paragraph contains </w:t>
       </w:r>
-      <w:ins w:id="4" w:author="Primary Author" w:date="2025-03-22T04:33:12.469Z">
+      <w:ins w:id="4" w:author="Primary Author" w:date="2025-03-22T04:45:52.272Z">
         <w:r>
           <w:r>
             <w:t xml:space="preserve">inserted text</w:t>
@@ -76,7 +76,7 @@
       <w:r>
         <w:t xml:space="preserve"> and </w:t>
       </w:r>
-      <w:del w:id="5" w:author="Primary Author" w:date="2025-03-22T04:33:12.469Z">
+      <w:del w:id="5" w:author="Primary Author" w:date="2025-03-22T04:45:52.272Z">
         <w:r>
           <w:r>
             <w:t xml:space="preserve">deleted text</w:t>

</xml_diff>

<commit_message>
Enhance diff processing by merging adjacent insertions and updating tests for new behavior
</commit_message>
<xml_diff>
--- a/tests/fixtures/complex.docx
+++ b/tests/fixtures/complex.docx
@@ -16,7 +16,7 @@
       <w:r>
         <w:t xml:space="preserve">This paragraph contains </w:t>
       </w:r>
-      <w:ins w:id="0" w:author="Primary Author" w:date="2025-03-22T04:45:52.272Z">
+      <w:ins w:id="0" w:author="Primary Author" w:date="2025-03-22T04:52:20.000Z">
         <w:r>
           <w:r>
             <w:t xml:space="preserve">complex insertion</w:t>
@@ -26,7 +26,7 @@
       <w:r>
         <w:t xml:space="preserve"> and </w:t>
       </w:r>
-      <w:ins w:id="1" w:author="Primary Author" w:date="2025-03-22T04:45:52.272Z">
+      <w:ins w:id="1" w:author="Primary Author" w:date="2025-03-22T04:52:20.001Z">
         <w:r>
           <w:r>
             <w:t xml:space="preserve">another complex insertion</w:t>
@@ -41,7 +41,7 @@
       <w:r>
         <w:t xml:space="preserve">This paragraph contains </w:t>
       </w:r>
-      <w:del w:id="2" w:author="Primary Author" w:date="2025-03-22T04:45:52.272Z">
+      <w:del w:id="2" w:author="Primary Author" w:date="2025-03-22T04:52:20.001Z">
         <w:r>
           <w:r>
             <w:t xml:space="preserve">complex deletion</w:t>
@@ -51,7 +51,7 @@
       <w:r>
         <w:t xml:space="preserve"> and </w:t>
       </w:r>
-      <w:del w:id="3" w:author="Primary Author" w:date="2025-03-22T04:45:52.272Z">
+      <w:del w:id="3" w:author="Primary Author" w:date="2025-03-22T04:52:20.001Z">
         <w:r>
           <w:r>
             <w:t xml:space="preserve">another complex deletion</w:t>
@@ -66,7 +66,7 @@
       <w:r>
         <w:t xml:space="preserve">This paragraph contains </w:t>
       </w:r>
-      <w:ins w:id="4" w:author="Primary Author" w:date="2025-03-22T04:45:52.272Z">
+      <w:ins w:id="4" w:author="Primary Author" w:date="2025-03-22T04:52:20.001Z">
         <w:r>
           <w:r>
             <w:t xml:space="preserve">inserted text</w:t>
@@ -76,7 +76,7 @@
       <w:r>
         <w:t xml:space="preserve"> and </w:t>
       </w:r>
-      <w:del w:id="5" w:author="Primary Author" w:date="2025-03-22T04:45:52.272Z">
+      <w:del w:id="5" w:author="Primary Author" w:date="2025-03-22T04:52:20.001Z">
         <w:r>
           <w:r>
             <w:t xml:space="preserve">deleted text</w:t>

</xml_diff>

<commit_message>
Update markdown conversion to use document filename as title and adjust tests accordingly
</commit_message>
<xml_diff>
--- a/tests/fixtures/complex.docx
+++ b/tests/fixtures/complex.docx
@@ -16,7 +16,7 @@
       <w:r>
         <w:t xml:space="preserve">This paragraph contains </w:t>
       </w:r>
-      <w:ins w:id="0" w:author="Primary Author" w:date="2025-03-22T04:52:20.000Z">
+      <w:ins w:id="0" w:author="Primary Author" w:date="2025-03-22T04:55:59.679Z">
         <w:r>
           <w:r>
             <w:t xml:space="preserve">complex insertion</w:t>
@@ -26,7 +26,7 @@
       <w:r>
         <w:t xml:space="preserve"> and </w:t>
       </w:r>
-      <w:ins w:id="1" w:author="Primary Author" w:date="2025-03-22T04:52:20.001Z">
+      <w:ins w:id="1" w:author="Primary Author" w:date="2025-03-22T04:55:59.679Z">
         <w:r>
           <w:r>
             <w:t xml:space="preserve">another complex insertion</w:t>
@@ -41,7 +41,7 @@
       <w:r>
         <w:t xml:space="preserve">This paragraph contains </w:t>
       </w:r>
-      <w:del w:id="2" w:author="Primary Author" w:date="2025-03-22T04:52:20.001Z">
+      <w:del w:id="2" w:author="Primary Author" w:date="2025-03-22T04:55:59.679Z">
         <w:r>
           <w:r>
             <w:t xml:space="preserve">complex deletion</w:t>
@@ -51,7 +51,7 @@
       <w:r>
         <w:t xml:space="preserve"> and </w:t>
       </w:r>
-      <w:del w:id="3" w:author="Primary Author" w:date="2025-03-22T04:52:20.001Z">
+      <w:del w:id="3" w:author="Primary Author" w:date="2025-03-22T04:55:59.679Z">
         <w:r>
           <w:r>
             <w:t xml:space="preserve">another complex deletion</w:t>
@@ -66,7 +66,7 @@
       <w:r>
         <w:t xml:space="preserve">This paragraph contains </w:t>
       </w:r>
-      <w:ins w:id="4" w:author="Primary Author" w:date="2025-03-22T04:52:20.001Z">
+      <w:ins w:id="4" w:author="Primary Author" w:date="2025-03-22T04:55:59.679Z">
         <w:r>
           <w:r>
             <w:t xml:space="preserve">inserted text</w:t>
@@ -76,7 +76,7 @@
       <w:r>
         <w:t xml:space="preserve"> and </w:t>
       </w:r>
-      <w:del w:id="5" w:author="Primary Author" w:date="2025-03-22T04:52:20.001Z">
+      <w:del w:id="5" w:author="Primary Author" w:date="2025-03-22T04:55:59.679Z">
         <w:r>
           <w:r>
             <w:t xml:space="preserve">deleted text</w:t>

</xml_diff>

<commit_message>
Add markdown diff tool with CLI support and tests for changes
</commit_message>
<xml_diff>
--- a/tests/fixtures/complex.docx
+++ b/tests/fixtures/complex.docx
@@ -16,7 +16,7 @@
       <w:r>
         <w:t xml:space="preserve">This paragraph contains </w:t>
       </w:r>
-      <w:ins w:id="0" w:author="Primary Author" w:date="2025-03-22T04:55:59.679Z">
+      <w:ins w:id="0" w:author="Primary Author" w:date="2025-03-22T08:11:50.941Z">
         <w:r>
           <w:r>
             <w:t xml:space="preserve">complex insertion</w:t>
@@ -26,7 +26,7 @@
       <w:r>
         <w:t xml:space="preserve"> and </w:t>
       </w:r>
-      <w:ins w:id="1" w:author="Primary Author" w:date="2025-03-22T04:55:59.679Z">
+      <w:ins w:id="1" w:author="Primary Author" w:date="2025-03-22T08:11:50.941Z">
         <w:r>
           <w:r>
             <w:t xml:space="preserve">another complex insertion</w:t>
@@ -41,7 +41,7 @@
       <w:r>
         <w:t xml:space="preserve">This paragraph contains </w:t>
       </w:r>
-      <w:del w:id="2" w:author="Primary Author" w:date="2025-03-22T04:55:59.679Z">
+      <w:del w:id="2" w:author="Primary Author" w:date="2025-03-22T08:11:50.941Z">
         <w:r>
           <w:r>
             <w:t xml:space="preserve">complex deletion</w:t>
@@ -51,7 +51,7 @@
       <w:r>
         <w:t xml:space="preserve"> and </w:t>
       </w:r>
-      <w:del w:id="3" w:author="Primary Author" w:date="2025-03-22T04:55:59.679Z">
+      <w:del w:id="3" w:author="Primary Author" w:date="2025-03-22T08:11:50.941Z">
         <w:r>
           <w:r>
             <w:t xml:space="preserve">another complex deletion</w:t>
@@ -66,7 +66,7 @@
       <w:r>
         <w:t xml:space="preserve">This paragraph contains </w:t>
       </w:r>
-      <w:ins w:id="4" w:author="Primary Author" w:date="2025-03-22T04:55:59.679Z">
+      <w:ins w:id="4" w:author="Primary Author" w:date="2025-03-22T08:11:50.941Z">
         <w:r>
           <w:r>
             <w:t xml:space="preserve">inserted text</w:t>
@@ -76,7 +76,7 @@
       <w:r>
         <w:t xml:space="preserve"> and </w:t>
       </w:r>
-      <w:del w:id="5" w:author="Primary Author" w:date="2025-03-22T04:55:59.679Z">
+      <w:del w:id="5" w:author="Primary Author" w:date="2025-03-22T08:11:50.941Z">
         <w:r>
           <w:r>
             <w:t xml:space="preserve">deleted text</w:t>

</xml_diff>

<commit_message>
Update README to reflect new tools and usage instructions; add md-apply-tool for applying CriticMarkup changes
</commit_message>
<xml_diff>
--- a/tests/fixtures/complex.docx
+++ b/tests/fixtures/complex.docx
@@ -16,7 +16,7 @@
       <w:r>
         <w:t xml:space="preserve">This paragraph contains </w:t>
       </w:r>
-      <w:ins w:id="0" w:author="Primary Author" w:date="2025-03-22T08:11:50.941Z">
+      <w:ins w:id="0" w:author="Primary Author" w:date="2025-03-22T14:28:46.698Z">
         <w:r>
           <w:r>
             <w:t xml:space="preserve">complex insertion</w:t>
@@ -26,7 +26,7 @@
       <w:r>
         <w:t xml:space="preserve"> and </w:t>
       </w:r>
-      <w:ins w:id="1" w:author="Primary Author" w:date="2025-03-22T08:11:50.941Z">
+      <w:ins w:id="1" w:author="Primary Author" w:date="2025-03-22T14:28:46.698Z">
         <w:r>
           <w:r>
             <w:t xml:space="preserve">another complex insertion</w:t>
@@ -41,7 +41,7 @@
       <w:r>
         <w:t xml:space="preserve">This paragraph contains </w:t>
       </w:r>
-      <w:del w:id="2" w:author="Primary Author" w:date="2025-03-22T08:11:50.941Z">
+      <w:del w:id="2" w:author="Primary Author" w:date="2025-03-22T14:28:46.698Z">
         <w:r>
           <w:r>
             <w:t xml:space="preserve">complex deletion</w:t>
@@ -51,7 +51,7 @@
       <w:r>
         <w:t xml:space="preserve"> and </w:t>
       </w:r>
-      <w:del w:id="3" w:author="Primary Author" w:date="2025-03-22T08:11:50.941Z">
+      <w:del w:id="3" w:author="Primary Author" w:date="2025-03-22T14:28:46.698Z">
         <w:r>
           <w:r>
             <w:t xml:space="preserve">another complex deletion</w:t>
@@ -66,7 +66,7 @@
       <w:r>
         <w:t xml:space="preserve">This paragraph contains </w:t>
       </w:r>
-      <w:ins w:id="4" w:author="Primary Author" w:date="2025-03-22T08:11:50.941Z">
+      <w:ins w:id="4" w:author="Primary Author" w:date="2025-03-22T14:28:46.698Z">
         <w:r>
           <w:r>
             <w:t xml:space="preserve">inserted text</w:t>
@@ -76,7 +76,7 @@
       <w:r>
         <w:t xml:space="preserve"> and </w:t>
       </w:r>
-      <w:del w:id="5" w:author="Primary Author" w:date="2025-03-22T08:11:50.941Z">
+      <w:del w:id="5" w:author="Primary Author" w:date="2025-03-22T14:28:46.698Z">
         <w:r>
           <w:r>
             <w:t xml:space="preserve">deleted text</w:t>

</xml_diff>